<commit_message>
Modify references to GB.
</commit_message>
<xml_diff>
--- a/thesis_proposal_normalized.docx
+++ b/thesis_proposal_normalized.docx
@@ -125,8 +125,8 @@
           <w:sz w:val="48"/>
         </w:rPr>
       </w:pPr>
-      <w:bookmarkStart w:id="0" w:name="_Toc31309"/>
-      <w:bookmarkStart w:id="1" w:name="_Toc10207"/>
+      <w:bookmarkStart w:id="0" w:name="_Toc10207"/>
+      <w:bookmarkStart w:id="1" w:name="_Toc31309"/>
       <w:bookmarkStart w:id="2" w:name="_Toc12878"/>
       <w:r>
         <w:rPr>
@@ -218,8 +218,8 @@
           <w:u w:val="single"/>
         </w:rPr>
       </w:pPr>
-      <w:bookmarkStart w:id="6" w:name="_Toc7796"/>
-      <w:bookmarkStart w:id="7" w:name="_Toc26088"/>
+      <w:bookmarkStart w:id="6" w:name="_Toc26088"/>
+      <w:bookmarkStart w:id="7" w:name="_Toc7796"/>
       <w:bookmarkStart w:id="8" w:name="_Toc7581"/>
       <w:r>
         <w:rPr>
@@ -269,8 +269,8 @@
           <w:u w:val="single"/>
         </w:rPr>
       </w:pPr>
-      <w:bookmarkStart w:id="9" w:name="_Toc32156"/>
-      <w:bookmarkStart w:id="10" w:name="_Toc15627"/>
+      <w:bookmarkStart w:id="9" w:name="_Toc15627"/>
+      <w:bookmarkStart w:id="10" w:name="_Toc32156"/>
       <w:bookmarkStart w:id="11" w:name="_Toc12500"/>
       <w:r>
         <w:rPr>
@@ -322,9 +322,9 @@
           <w:lang w:val="en-US" w:eastAsia="zh-CN"/>
         </w:rPr>
       </w:pPr>
-      <w:bookmarkStart w:id="12" w:name="_Toc5399"/>
-      <w:bookmarkStart w:id="13" w:name="_Toc25073"/>
-      <w:bookmarkStart w:id="14" w:name="_Toc29328"/>
+      <w:bookmarkStart w:id="12" w:name="_Toc29328"/>
+      <w:bookmarkStart w:id="13" w:name="_Toc5399"/>
+      <w:bookmarkStart w:id="14" w:name="_Toc25073"/>
       <w:r>
         <w:rPr>
           <w:b/>
@@ -385,9 +385,9 @@
           <w:lang w:val="en-US" w:eastAsia="zh-CN"/>
         </w:rPr>
       </w:pPr>
-      <w:bookmarkStart w:id="15" w:name="_Toc29371"/>
-      <w:bookmarkStart w:id="16" w:name="_Toc1343"/>
-      <w:bookmarkStart w:id="17" w:name="_Toc6500"/>
+      <w:bookmarkStart w:id="15" w:name="_Toc1343"/>
+      <w:bookmarkStart w:id="16" w:name="_Toc6500"/>
+      <w:bookmarkStart w:id="17" w:name="_Toc29371"/>
       <w:r>
         <w:rPr>
           <w:b/>
@@ -456,9 +456,9 @@
           <w:lang w:val="en-US" w:eastAsia="zh-CN"/>
         </w:rPr>
       </w:pPr>
-      <w:bookmarkStart w:id="18" w:name="_Toc25797"/>
-      <w:bookmarkStart w:id="19" w:name="_Toc29313"/>
-      <w:bookmarkStart w:id="20" w:name="_Toc1593"/>
+      <w:bookmarkStart w:id="18" w:name="_Toc1593"/>
+      <w:bookmarkStart w:id="19" w:name="_Toc25797"/>
+      <w:bookmarkStart w:id="20" w:name="_Toc29313"/>
       <w:r>
         <w:rPr>
           <w:b/>
@@ -542,9 +542,9 @@
           <w:szCs w:val="36"/>
         </w:rPr>
       </w:pPr>
-      <w:bookmarkStart w:id="21" w:name="_Toc18490"/>
-      <w:bookmarkStart w:id="22" w:name="_Toc15785"/>
-      <w:bookmarkStart w:id="23" w:name="_Toc27515"/>
+      <w:bookmarkStart w:id="21" w:name="_Toc15785"/>
+      <w:bookmarkStart w:id="22" w:name="_Toc27515"/>
+      <w:bookmarkStart w:id="23" w:name="_Toc18490"/>
       <w:r>
         <w:rPr>
           <w:rFonts w:eastAsia="隶书"/>
@@ -684,6 +684,15 @@
           <w:docPartUnique/>
         </w:docPartObj>
       </w:sdtPr>
+      <w:sdtEndPr>
+        <w:rPr>
+          <w:rFonts w:ascii="宋体" w:hAnsi="宋体" w:eastAsia="宋体" w:cs="Times New Roman"/>
+          <w:kern w:val="2"/>
+          <w:sz w:val="21"/>
+          <w:szCs w:val="24"/>
+          <w:lang w:val="en-US" w:eastAsia="zh-CN" w:bidi="ar-SA"/>
+        </w:rPr>
+      </w:sdtEndPr>
       <w:sdtContent>
         <w:p>
           <w:pPr>
@@ -2516,8 +2525,8 @@
           <w:rFonts w:hint="eastAsia"/>
         </w:rPr>
       </w:pPr>
-      <w:bookmarkStart w:id="29" w:name="_Toc27770_WPSOffice_Level1"/>
-      <w:bookmarkStart w:id="30" w:name="_Toc11232"/>
+      <w:bookmarkStart w:id="29" w:name="_Toc11232"/>
+      <w:bookmarkStart w:id="30" w:name="_Toc27770_WPSOffice_Level1"/>
       <w:r>
         <w:rPr>
           <w:rFonts w:hint="eastAsia"/>
@@ -2696,16 +2705,7 @@
           <w:rFonts w:hint="eastAsia"/>
           <w:lang w:val="en-US" w:eastAsia="zh-CN"/>
         </w:rPr>
-        <w:t>飞行器的设计思路，采用倾转旋翼的方式来实现全向</w:t>
-      </w:r>
-      <w:bookmarkStart w:id="77" w:name="_GoBack"/>
-      <w:bookmarkEnd w:id="77"/>
-      <w:r>
-        <w:rPr>
-          <w:rFonts w:hint="eastAsia"/>
-          <w:lang w:val="en-US" w:eastAsia="zh-CN"/>
-        </w:rPr>
-        <w:t>飞行。</w:t>
+        <w:t>飞行器的设计思路，采用倾转旋翼的方式来实现全向飞行。</w:t>
       </w:r>
     </w:p>
     <w:p>
@@ -3112,6 +3112,7 @@
       <w:pPr>
         <w:pStyle w:val="3"/>
         <w:numPr>
+          <w:ilvl w:val="1"/>
           <w:numId w:val="0"/>
         </w:numPr>
         <w:ind w:leftChars="0"/>
@@ -3408,8 +3409,8 @@
           <w:rFonts w:hint="eastAsia"/>
         </w:rPr>
       </w:pPr>
-      <w:bookmarkStart w:id="45" w:name="_Toc14125_WPSOffice_Level1"/>
-      <w:bookmarkStart w:id="46" w:name="_Toc7166"/>
+      <w:bookmarkStart w:id="45" w:name="_Toc7166"/>
+      <w:bookmarkStart w:id="46" w:name="_Toc14125_WPSOffice_Level1"/>
       <w:r>
         <w:rPr>
           <w:rFonts w:hint="eastAsia"/>
@@ -3438,8 +3439,8 @@
           <w:lang w:val="en-US" w:eastAsia="zh-CN" w:bidi="ar-SA"/>
         </w:rPr>
       </w:pPr>
-      <w:bookmarkStart w:id="47" w:name="_Toc11342_WPSOffice_Level2"/>
-      <w:bookmarkStart w:id="48" w:name="_Toc29020"/>
+      <w:bookmarkStart w:id="47" w:name="_Toc29020"/>
+      <w:bookmarkStart w:id="48" w:name="_Toc11342_WPSOffice_Level2"/>
       <w:r>
         <w:rPr>
           <w:rFonts w:hint="eastAsia" w:ascii="Times New Roman" w:hAnsi="Times New Roman" w:eastAsia="黑体" w:cs="Times New Roman"/>
@@ -3473,8 +3474,8 @@
           <w:lang w:val="en-US" w:eastAsia="zh-CN" w:bidi="ar-SA"/>
         </w:rPr>
       </w:pPr>
-      <w:bookmarkStart w:id="49" w:name="_Toc18412_WPSOffice_Level3"/>
-      <w:bookmarkStart w:id="50" w:name="_Toc21138"/>
+      <w:bookmarkStart w:id="49" w:name="_Toc21138"/>
+      <w:bookmarkStart w:id="50" w:name="_Toc18412_WPSOffice_Level3"/>
       <w:r>
         <w:rPr>
           <w:rFonts w:hint="eastAsia" w:ascii="Times New Roman" w:hAnsi="Times New Roman" w:eastAsia="黑体" w:cs="Times New Roman"/>
@@ -4104,7 +4105,7 @@
           <w:lang w:val="en-US" w:eastAsia="zh-CN"/>
         </w:rPr>
         <w:object>
-          <v:shape id="_x0000_i1059" o:spt="75" alt="" type="#_x0000_t75" style="height:38pt;width:182pt;" o:ole="t" filled="f" o:preferrelative="t" stroked="f" coordsize="21600,21600">
+          <v:shape id="_x0000_i1025" o:spt="75" type="#_x0000_t75" style="height:38pt;width:182pt;" o:ole="t" filled="f" o:preferrelative="t" stroked="f" coordsize="21600,21600">
             <v:path/>
             <v:fill on="f" focussize="0,0"/>
             <v:stroke on="f"/>
@@ -4113,7 +4114,7 @@
             <w10:wrap type="none"/>
             <w10:anchorlock/>
           </v:shape>
-          <o:OLEObject Type="Embed" ProgID="Equation.KSEE3" ShapeID="_x0000_i1059" DrawAspect="Content" ObjectID="_1468075725" r:id="rId10">
+          <o:OLEObject Type="Embed" ProgID="Equation.KSEE3" ShapeID="_x0000_i1025" DrawAspect="Content" ObjectID="_1468075725" r:id="rId10">
             <o:LockedField>false</o:LockedField>
           </o:OLEObject>
         </w:object>
@@ -4285,8 +4286,8 @@
           <w:lang w:val="en-US" w:eastAsia="zh-CN" w:bidi="ar-SA"/>
         </w:rPr>
       </w:pPr>
-      <w:bookmarkStart w:id="51" w:name="_Toc8443_WPSOffice_Level3"/>
-      <w:bookmarkStart w:id="52" w:name="_Toc5811"/>
+      <w:bookmarkStart w:id="51" w:name="_Toc5811"/>
+      <w:bookmarkStart w:id="52" w:name="_Toc8443_WPSOffice_Level3"/>
       <w:r>
         <w:rPr>
           <w:rFonts w:hint="eastAsia" w:ascii="Times New Roman" w:hAnsi="Times New Roman" w:eastAsia="黑体" w:cs="Times New Roman"/>
@@ -5402,7 +5403,7 @@
           <w:lang w:val="en-US" w:eastAsia="zh-CN" w:bidi="ar-SA"/>
         </w:rPr>
         <w:object>
-          <v:shape id="_x0000_i1060" o:spt="75" alt="" type="#_x0000_t75" style="height:56pt;width:157pt;" o:ole="t" filled="f" o:preferrelative="t" stroked="f" coordsize="21600,21600">
+          <v:shape id="_x0000_i1026" o:spt="75" type="#_x0000_t75" style="height:56pt;width:157pt;" o:ole="t" filled="f" o:preferrelative="t" stroked="f" coordsize="21600,21600">
             <v:path/>
             <v:fill on="f" focussize="0,0"/>
             <v:stroke on="f"/>
@@ -5411,7 +5412,7 @@
             <w10:wrap type="none"/>
             <w10:anchorlock/>
           </v:shape>
-          <o:OLEObject Type="Embed" ProgID="Equation.KSEE3" ShapeID="_x0000_i1060" DrawAspect="Content" ObjectID="_1468075726" r:id="rId12">
+          <o:OLEObject Type="Embed" ProgID="Equation.KSEE3" ShapeID="_x0000_i1026" DrawAspect="Content" ObjectID="_1468075726" r:id="rId12">
             <o:LockedField>false</o:LockedField>
           </o:OLEObject>
         </w:object>
@@ -5668,18 +5669,7 @@
           <w:szCs w:val="32"/>
           <w:lang w:val="en-US" w:eastAsia="zh-CN" w:bidi="ar-SA"/>
         </w:rPr>
-        <w:t>4</w:t>
-      </w:r>
-      <w:r>
-        <w:rPr>
-          <w:rFonts w:hint="eastAsia" w:ascii="Times New Roman" w:hAnsi="Times New Roman" w:eastAsia="黑体" w:cs="Times New Roman"/>
-          <w:bCs/>
-          <w:kern w:val="2"/>
-          <w:sz w:val="30"/>
-          <w:szCs w:val="32"/>
-          <w:lang w:val="en-US" w:eastAsia="zh-CN" w:bidi="ar-SA"/>
-        </w:rPr>
-        <w:t>.2.2 实物验证</w:t>
+        <w:t>4.2.2 实物验证</w:t>
       </w:r>
       <w:bookmarkEnd w:id="61"/>
       <w:bookmarkEnd w:id="62"/>
@@ -6388,8 +6378,8 @@
           <w:lang w:val="en-US" w:eastAsia="zh-CN"/>
         </w:rPr>
       </w:pPr>
-      <w:bookmarkStart w:id="66" w:name="_Toc17376_WPSOffice_Level1"/>
-      <w:bookmarkStart w:id="67" w:name="_Toc26569"/>
+      <w:bookmarkStart w:id="66" w:name="_Toc26569"/>
+      <w:bookmarkStart w:id="67" w:name="_Toc17376_WPSOffice_Level1"/>
       <w:r>
         <w:rPr>
           <w:rFonts w:hint="eastAsia"/>
@@ -6481,14 +6471,7 @@
           <w:rFonts w:hint="eastAsia"/>
           <w:lang w:val="en-US" w:eastAsia="zh-CN"/>
         </w:rPr>
-        <w:t>哈尔滨工业大学(深圳)网络机器人与系统实验室的课题组可提供完整的</w:t>
-      </w:r>
-      <w:r>
-        <w:rPr>
-          <w:rFonts w:hint="eastAsia"/>
-          <w:lang w:val="en-US" w:eastAsia="zh-CN"/>
-        </w:rPr>
-        <w:t>飞行器搭建材料、飞控软硬件及学习资料。</w:t>
+        <w:t>哈尔滨工业大学(深圳)网络机器人与系统实验室的课题组可提供完整的飞行器搭建材料、飞控软硬件及学习资料。</w:t>
       </w:r>
     </w:p>
     <w:p>
@@ -7052,6 +7035,7 @@
     <w:p>
       <w:pPr>
         <w:numPr>
+          <w:ilvl w:val="0"/>
           <w:numId w:val="0"/>
         </w:numPr>
         <w:snapToGrid w:val="0"/>
@@ -7177,6 +7161,7 @@
       <w:pPr>
         <w:pStyle w:val="2"/>
         <w:numPr>
+          <w:ilvl w:val="0"/>
           <w:numId w:val="0"/>
         </w:numPr>
         <w:ind w:leftChars="0"/>
@@ -7215,30 +7200,24 @@
           <w:rFonts w:ascii="Times New Roman" w:hAnsi="Times New Roman"/>
           <w:szCs w:val="24"/>
         </w:rPr>
-        <w:t>M. Ryll, H. H. B</w:t>
-      </w:r>
-      <w:bookmarkStart w:id="74" w:name="OLE_LINK4"/>
+        <w:t>Ryll M, Bülthoff H H, Giordano P R. Modeling and control of a quadrotor UAV with tilting propellers[C]//2012 IEEE international conference on robotics and automation</w:t>
+      </w:r>
+      <w:r>
+        <w:rPr>
+          <w:rFonts w:hint="eastAsia" w:ascii="Times New Roman" w:hAnsi="Times New Roman"/>
+          <w:szCs w:val="24"/>
+          <w:lang w:val="en-US" w:eastAsia="zh-CN"/>
+        </w:rPr>
+        <w:t xml:space="preserve"> </w:t>
+      </w:r>
+      <w:bookmarkStart w:id="74" w:name="_GoBack"/>
+      <w:bookmarkEnd w:id="74"/>
       <w:r>
         <w:rPr>
           <w:rFonts w:ascii="Times New Roman" w:hAnsi="Times New Roman"/>
           <w:szCs w:val="24"/>
         </w:rPr>
-        <w:t>ü</w:t>
-      </w:r>
-      <w:bookmarkEnd w:id="74"/>
-      <w:r>
-        <w:rPr>
-          <w:rFonts w:ascii="Times New Roman" w:hAnsi="Times New Roman"/>
-          <w:szCs w:val="24"/>
-        </w:rPr>
-        <w:t>lthoff and P. R. Giordano, "Modeling and control of a quadrotor UAV with tilting propellers,"</w:t>
-      </w:r>
-      <w:r>
-        <w:rPr>
-          <w:rFonts w:hint="default" w:ascii="Times New Roman" w:hAnsi="Times New Roman"/>
-          <w:szCs w:val="24"/>
-        </w:rPr>
-        <w:t> 2012 IEEE International Conference on Robotics and Automation, 2012, pp. 4606-4613, doi: 10.1109/ICRA.2012.6225129.</w:t>
+        <w:t>(ICRA). IEEE, 2012: 4606-4613.</w:t>
       </w:r>
     </w:p>
     <w:p>
@@ -7263,11 +7242,10 @@
       </w:pPr>
       <w:r>
         <w:rPr>
-          <w:rFonts w:hint="default" w:ascii="Times New Roman" w:hAnsi="Times New Roman"/>
+          <w:rFonts w:ascii="Times New Roman" w:hAnsi="Times New Roman"/>
           <w:szCs w:val="24"/>
-          <w:lang w:val="en-US" w:eastAsia="zh-CN"/>
-        </w:rPr>
-        <w:t>S. Rajappa, M. Ryll, H. H. Bülthoff and A. Franchi, "Modeling, control and design optimization for a fully-actuated hexarotor aerial vehicle with tilted propellers," 2015 IEEE International Conference on Robotics and Automation (ICRA), 2015, pp. 4006-4013, doi: 10.1109/ICRA.2015.7139759.</w:t>
+        </w:rPr>
+        <w:t>Rajappa S, Ryll M, Bülthoff H H, et al. Modeling, control and design optimization for a fully-actuated hexarotor aerial vehicle with tilted propellers[C]//2015 IEEE international conference on robotics and automation (ICRA). IEEE, 2015: 4006-4013.</w:t>
       </w:r>
     </w:p>
     <w:p>
@@ -7292,39 +7270,10 @@
       </w:pPr>
       <w:r>
         <w:rPr>
-          <w:rFonts w:hint="default" w:ascii="Times New Roman" w:hAnsi="Times New Roman"/>
+          <w:rFonts w:ascii="Times New Roman" w:hAnsi="Times New Roman"/>
           <w:szCs w:val="24"/>
-          <w:lang w:val="en-US" w:eastAsia="zh-CN"/>
-        </w:rPr>
-        <w:t xml:space="preserve">D. Brescianini and R. D'Andrea, </w:t>
-      </w:r>
-      <w:bookmarkStart w:id="75" w:name="OLE_LINK2"/>
-      <w:bookmarkStart w:id="76" w:name="OLE_LINK3"/>
-      <w:r>
-        <w:rPr>
-          <w:rFonts w:hint="default" w:ascii="Times New Roman" w:hAnsi="Times New Roman"/>
-          <w:szCs w:val="24"/>
-          <w:lang w:val="en-US" w:eastAsia="zh-CN"/>
-        </w:rPr>
-        <w:t>"</w:t>
-      </w:r>
-      <w:bookmarkEnd w:id="75"/>
-      <w:r>
-        <w:rPr>
-          <w:rFonts w:hint="default" w:ascii="Times New Roman" w:hAnsi="Times New Roman"/>
-          <w:szCs w:val="24"/>
-          <w:lang w:val="en-US" w:eastAsia="zh-CN"/>
-        </w:rPr>
-        <w:t>Design, modeling and control of an omni-directional aerial vehicle,"</w:t>
-      </w:r>
-      <w:bookmarkEnd w:id="76"/>
-      <w:r>
-        <w:rPr>
-          <w:rFonts w:hint="default" w:ascii="Times New Roman" w:hAnsi="Times New Roman"/>
-          <w:szCs w:val="24"/>
-          <w:lang w:val="en-US" w:eastAsia="zh-CN"/>
-        </w:rPr>
-        <w:t xml:space="preserve"> 2016 IEEE International Conference on Robotics and Automation (ICRA), 2016, pp. 3261-3266, doi: 10.1109/ICRA.2016.7487497.</w:t>
+        </w:rPr>
+        <w:t>Brescianini D, D'Andrea R. Design, modeling and control of an omni-directional aerial vehicle[C]//2016 IEEE international conference on robotics and automation (ICRA). IEEE, 2016: 3261-3266.</w:t>
       </w:r>
     </w:p>
     <w:p>
@@ -7349,11 +7298,10 @@
       </w:pPr>
       <w:r>
         <w:rPr>
-          <w:rFonts w:hint="default" w:ascii="Times New Roman" w:hAnsi="Times New Roman"/>
+          <w:rFonts w:ascii="Times New Roman" w:hAnsi="Times New Roman"/>
           <w:szCs w:val="24"/>
-          <w:lang w:val="en-US" w:eastAsia="zh-CN"/>
-        </w:rPr>
-        <w:t>M. Kamel et al., "The Voliro Omniorientational Hexacopter: An Agile and Maneuverable Tiltable-Rotor Aerial Vehicle," in IEEE Robotics &amp; Automation Magazine, vol. 25, no. 4, pp. 34-44, Dec. 2018, doi: 10.1109/MRA.2018.2866758.</w:t>
+        </w:rPr>
+        <w:t>Kamel M, Verling S, Elkhatib O, et al. The voliro omniorientational hexacopter: An agile and maneuverable tiltable-rotor aerial vehicle[J]. IEEE Robotics &amp; Automation Magazine, 2018, 25(4): 34-44.</w:t>
       </w:r>
     </w:p>
     <w:p>
@@ -7378,11 +7326,10 @@
       </w:pPr>
       <w:r>
         <w:rPr>
-          <w:rFonts w:hint="default" w:ascii="Times New Roman" w:hAnsi="Times New Roman"/>
+          <w:rFonts w:ascii="Times New Roman" w:hAnsi="Times New Roman"/>
           <w:szCs w:val="24"/>
-          <w:lang w:val="en-US" w:eastAsia="zh-CN"/>
-        </w:rPr>
-        <w:t>F. Gao, Y. Lin and S. Shen, "Gradient-based online safe trajectory generation for quadrotor flight in complex environments," 2017 IEEE/RSJ International Conference on Intelligent Robots and Systems (IROS), 2017, pp. 3681-3688, doi: 10.1109/IROS.2017.8206214.</w:t>
+        </w:rPr>
+        <w:t>Gao F, Lin Y, Shen S. Gradient-based online safe trajectory generation for quadrotor flight in complex environments[C]//2017 IEEE/RSJ international conference on intelligent robots and systems (IROS). IEEE, 2017: 3681-3688.</w:t>
       </w:r>
     </w:p>
     <w:p>
@@ -7407,11 +7354,10 @@
       </w:pPr>
       <w:r>
         <w:rPr>
-          <w:rFonts w:hint="default" w:ascii="Times New Roman" w:hAnsi="Times New Roman"/>
+          <w:rFonts w:ascii="Times New Roman" w:hAnsi="Times New Roman"/>
           <w:szCs w:val="24"/>
-          <w:lang w:val="en-US" w:eastAsia="zh-CN"/>
-        </w:rPr>
-        <w:t>J. Tordesillas, B. T. Lopez and J. P. How, "FASTER: Fast and Safe Trajectory Planner for Flights in Unknown Environments," 2019 IEEE/RSJ International Conference on Intelligent Robots and Systems (IROS), 2019, pp. 1934-1940, doi: 10.1109/IROS40897.2019.8968021.</w:t>
+        </w:rPr>
+        <w:t>Tordesillas J, Lopez B T, How J P. Faster: Fast and safe trajectory planner for flights in unknown environments[C]//2019 IEEE/RSJ international conference on intelligent robots and systems (IROS). IEEE, 2019: 1934-1940.</w:t>
       </w:r>
     </w:p>
     <w:p>
@@ -7436,11 +7382,10 @@
       </w:pPr>
       <w:r>
         <w:rPr>
-          <w:rFonts w:hint="default" w:ascii="Times New Roman" w:hAnsi="Times New Roman"/>
+          <w:rFonts w:ascii="Times New Roman" w:hAnsi="Times New Roman"/>
           <w:szCs w:val="24"/>
-          <w:lang w:val="en-US" w:eastAsia="zh-CN"/>
-        </w:rPr>
-        <w:t>X. Zhou, Z. Wang, H. Ye, C. Xu and F. Gao, "EGO-Planner: An ESDF-Free Gradient-Based Local Planner for Quadrotors," in IEEE Robotics and Automation Letters, vol. 6, no. 2, pp. 478-485, April 2021, doi: 10.1109/LRA.2020.3047728.</w:t>
+        </w:rPr>
+        <w:t>Zhou X, Wang Z, Ye H, et al. EGO-Planner: An ESDF-free Gradient-based Local Planner for Quadrotors[J]. IEEE Robotics and Automation Letters, 2020, 6(2): 478-485.</w:t>
       </w:r>
     </w:p>
     <w:p>
@@ -7465,11 +7410,10 @@
       </w:pPr>
       <w:r>
         <w:rPr>
-          <w:rFonts w:hint="default" w:ascii="Times New Roman" w:hAnsi="Times New Roman"/>
+          <w:rFonts w:ascii="Times New Roman" w:hAnsi="Times New Roman"/>
           <w:szCs w:val="24"/>
-          <w:lang w:val="en-US" w:eastAsia="zh-CN"/>
-        </w:rPr>
-        <w:t>F. Morbidi, D. Bicego, M. Ryll and A. Franchi, "Energy-Efficient Trajectory Generation for a Hexarotor with Dual- Tilting Propellers," 2018 IEEE/RSJ International Conference on Intelligent Robots and Systems (IROS), 2018, pp. 6226-6232, doi: 10.1109/IROS.2018.8594419.</w:t>
+        </w:rPr>
+        <w:t>Morbidi F, Bicego D, Ryll M, et al. Energy-efficient trajectory generation for a hexarotor with dual-tilting propellers[C]//2018 IEEE/RSJ International Conference on Intelligent Robots and Systems (IROS). IEEE, 2018: 6226-6232.</w:t>
       </w:r>
     </w:p>
     <w:p>
@@ -7494,11 +7438,10 @@
       </w:pPr>
       <w:r>
         <w:rPr>
-          <w:rFonts w:hint="default" w:ascii="Times New Roman" w:hAnsi="Times New Roman"/>
+          <w:rFonts w:ascii="Times New Roman" w:hAnsi="Times New Roman"/>
           <w:szCs w:val="24"/>
-          <w:lang w:val="en-US" w:eastAsia="zh-CN"/>
-        </w:rPr>
-        <w:t>M. Pantic, L. Ott, C. Cadena, R. Siegwart and J. Nieto, "Mesh Manifold Based Riemannian Motion Planning for Omnidirectional Micro Aerial Vehicles," in IEEE Robotics and Automation Letters, vol. 6, no. 3, pp. 4790-4797, July 2021, doi: 10.1109/LRA.2021.3061869.</w:t>
+        </w:rPr>
+        <w:t>Pantic M, Ott L, Cadena C, et al. Mesh Manifold Based Riemannian Motion Planning for Omnidirectional Micro Aerial Vehicles[J]. IEEE Robotics and Automation Letters, 2021, 6(3): 4790-4797.</w:t>
       </w:r>
     </w:p>
     <w:p>
@@ -7523,11 +7466,10 @@
       </w:pPr>
       <w:r>
         <w:rPr>
-          <w:rFonts w:hint="default" w:ascii="Times New Roman" w:hAnsi="Times New Roman"/>
+          <w:rFonts w:ascii="Times New Roman" w:hAnsi="Times New Roman"/>
           <w:szCs w:val="24"/>
-          <w:lang w:val="en-US" w:eastAsia="zh-CN"/>
-        </w:rPr>
-        <w:t>Elkhatib, Omar. Control allocation of a tilting rotor hexacopter. BS thesis. ETH Zurich, 2017</w:t>
+        </w:rPr>
+        <w:t>Elkhatib O. Control allocation of a tilting rotor hexacopter[D]. ETH Zurich, 2017.</w:t>
       </w:r>
     </w:p>
     <w:p>
@@ -7552,11 +7494,10 @@
       </w:pPr>
       <w:r>
         <w:rPr>
-          <w:rFonts w:hint="default" w:ascii="Times New Roman" w:hAnsi="Times New Roman"/>
+          <w:rFonts w:ascii="Times New Roman" w:hAnsi="Times New Roman"/>
           <w:szCs w:val="24"/>
-          <w:lang w:val="en-US" w:eastAsia="zh-CN"/>
-        </w:rPr>
-        <w:t>Bodie, Karen, et al. "Towards efficient full pose omnidirectionality with overactuated mavs." International Symposium on Experimental Robotics. Springer, Cham, 2018.</w:t>
+        </w:rPr>
+        <w:t>Bodie K, Taylor Z, Kamel M, et al. Towards efficient full pose omnidirectionality with overactuated mavs[C]//International Symposium on Experimental Robotics. Springer, Cham, 2018: 85-95.</w:t>
       </w:r>
     </w:p>
     <w:p>
@@ -7585,7 +7526,7 @@
           <w:szCs w:val="24"/>
           <w:lang w:val="en-US" w:eastAsia="zh-CN"/>
         </w:rPr>
-        <w:t>Webb, D. J. , and  J. Berg . "Kinodynamic RRT*: Optimal Motion Planning for Systems with Linear Differential Constraints." Computer Science (2012).</w:t>
+        <w:t>Webb D J, Berg J. Kinodynamic RRT*: Optimal motion planning for systems with linear differential constraints[J]. arXiv preprint arXiv:1205.5088, 2012.</w:t>
       </w:r>
     </w:p>
     <w:p>
@@ -7610,11 +7551,10 @@
       </w:pPr>
       <w:r>
         <w:rPr>
-          <w:rFonts w:hint="default" w:ascii="Times New Roman" w:hAnsi="Times New Roman"/>
+          <w:rFonts w:ascii="Times New Roman" w:hAnsi="Times New Roman"/>
           <w:szCs w:val="24"/>
-          <w:lang w:val="en-US" w:eastAsia="zh-CN"/>
-        </w:rPr>
-        <w:t>D. Mellinger and V. Kumar, "Minimum snap trajectory generation and control for quadrotors," 2011 IEEE International Conference on Robotics and Automation, 2011, pp. 2520-2525, doi: 10.1109/ICRA.2011.5980409.</w:t>
+        </w:rPr>
+        <w:t>Mellinger D, Kumar V. Minimum snap trajectory generation and control for quadrotors[C]//2011 IEEE international conference on robotics and automation. IEEE, 2011: 2520-2525.</w:t>
       </w:r>
     </w:p>
     <w:p>
@@ -7639,43 +7579,10 @@
       </w:pPr>
       <w:r>
         <w:rPr>
-          <w:rFonts w:hint="default" w:ascii="Times New Roman" w:hAnsi="Times New Roman"/>
+          <w:rFonts w:ascii="Times New Roman" w:hAnsi="Times New Roman"/>
           <w:szCs w:val="24"/>
-          <w:lang w:val="en-US" w:eastAsia="zh-CN"/>
-        </w:rPr>
-        <w:t>Van Nieuwstadt, M</w:t>
-      </w:r>
-      <w:r>
-        <w:rPr>
-          <w:rFonts w:hint="eastAsia" w:ascii="Times New Roman" w:hAnsi="Times New Roman"/>
-          <w:szCs w:val="24"/>
-          <w:lang w:val="en-US" w:eastAsia="zh-CN"/>
-        </w:rPr>
-        <w:t>.</w:t>
-      </w:r>
-      <w:r>
-        <w:rPr>
-          <w:rFonts w:hint="default" w:ascii="Times New Roman" w:hAnsi="Times New Roman"/>
-          <w:szCs w:val="24"/>
-          <w:lang w:val="en-US" w:eastAsia="zh-CN"/>
-        </w:rPr>
-        <w:t xml:space="preserve"> J., and R</w:t>
-      </w:r>
-      <w:r>
-        <w:rPr>
-          <w:rFonts w:hint="eastAsia" w:ascii="Times New Roman" w:hAnsi="Times New Roman"/>
-          <w:szCs w:val="24"/>
-          <w:lang w:val="en-US" w:eastAsia="zh-CN"/>
-        </w:rPr>
-        <w:t>.</w:t>
-      </w:r>
-      <w:r>
-        <w:rPr>
-          <w:rFonts w:hint="default" w:ascii="Times New Roman" w:hAnsi="Times New Roman"/>
-          <w:szCs w:val="24"/>
-          <w:lang w:val="en-US" w:eastAsia="zh-CN"/>
-        </w:rPr>
-        <w:t xml:space="preserve"> M. Murray. "Real‐time trajectory generation for differentially flat systems." International Journal of Robust and Nonlinear Control: IFAC‐Affiliated Journal 8.11 (1998): 995-1020.</w:t>
+        </w:rPr>
+        <w:t>Van Nieuwstadt M J, Murray R M. Real‐time trajectory generation for differentially flat systems[J]. International Journal of Robust and Nonlinear Control: IFAC‐Affiliated Journal, 1998, 8(11): 995-1020.</w:t>
       </w:r>
     </w:p>
     <w:p>
@@ -7700,11 +7607,10 @@
       </w:pPr>
       <w:r>
         <w:rPr>
-          <w:rFonts w:hint="default" w:ascii="Times New Roman" w:hAnsi="Times New Roman"/>
+          <w:rFonts w:ascii="Times New Roman" w:hAnsi="Times New Roman"/>
           <w:szCs w:val="24"/>
-          <w:lang w:val="en-US" w:eastAsia="zh-CN"/>
-        </w:rPr>
-        <w:t>Quigley, Morgan, et al. "ROS: an open-source Robot Operating System." ICRA workshop on open source software. Vol. 3. No. 3.2. 2009.</w:t>
+        </w:rPr>
+        <w:t>Quigley M, Conley K, Gerkey B, et al. ROS: an open-source Robot Operating System[C]//ICRA workshop on open source software. 2009, 3(3.2): 5.</w:t>
       </w:r>
     </w:p>
     <w:p>
@@ -7728,11 +7634,10 @@
       </w:pPr>
       <w:r>
         <w:rPr>
-          <w:rFonts w:hint="default" w:ascii="Times New Roman" w:hAnsi="Times New Roman"/>
+          <w:rFonts w:ascii="Times New Roman" w:hAnsi="Times New Roman"/>
           <w:szCs w:val="24"/>
-          <w:lang w:val="en-US" w:eastAsia="zh-CN"/>
-        </w:rPr>
-        <w:t>L. Meier, D. Honegger and M. Pollefeys, "PX4: A node-based multithreaded open source robotics framework for deeply embedded platforms," 2015 IEEE International Conference on Robotics and Automation (ICRA), 2015, pp. 6235-6240, doi: 10.1109/ICRA.2015.7140074.</w:t>
+        </w:rPr>
+        <w:t>Meier L, Honegger D, Pollefeys M. PX4: A node-based multithreaded open source robotics framework for deeply embedded platforms[C]//2015 IEEE international conference on robotics and automation (ICRA). IEEE, 2015: 6235-6240.</w:t>
       </w:r>
     </w:p>
     <w:sectPr>
@@ -7794,22 +7699,6 @@
                       <a:ln w="6350">
                         <a:noFill/>
                       </a:ln>
-                      <a:extLst>
-                        <a:ext uri="{909E8E84-426E-40DD-AFC4-6F175D3DCCD1}">
-                          <a14:hiddenFill xmlns:a14="http://schemas.microsoft.com/office/drawing/2010/main">
-                            <a:solidFill>
-                              <a:schemeClr val="lt1"/>
-                            </a:solidFill>
-                          </a14:hiddenFill>
-                        </a:ext>
-                        <a:ext uri="{91240B29-F687-4F45-9708-019B960494DF}">
-                          <a14:hiddenLine xmlns:a14="http://schemas.microsoft.com/office/drawing/2010/main" w="6350">
-                            <a:solidFill>
-                              <a:prstClr val="black"/>
-                            </a:solidFill>
-                          </a14:hiddenLine>
-                        </a:ext>
-                      </a:extLst>
                     </wps:spPr>
                     <wps:style>
                       <a:lnRef idx="0">
@@ -7865,7 +7754,7 @@
         </mc:Choice>
         <mc:Fallback>
           <w:pict>
-            <v:shape id="_x0000_s1026" o:spid="_x0000_s1026" o:spt="202" type="#_x0000_t202" style="position:absolute;left:0pt;margin-top:0pt;height:144pt;width:144pt;mso-position-horizontal:center;mso-position-horizontal-relative:margin;mso-wrap-style:none;z-index:251658240;mso-width-relative:page;mso-height-relative:page;" filled="f" stroked="f" coordsize="21600,21600" o:gfxdata="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">
+            <v:shape id="_x0000_s1026" o:spid="_x0000_s1026" o:spt="202" type="#_x0000_t202" style="position:absolute;left:0pt;margin-top:0pt;height:144pt;width:144pt;mso-position-horizontal:center;mso-position-horizontal-relative:margin;mso-wrap-style:none;z-index:251658240;mso-width-relative:page;mso-height-relative:page;" filled="f" stroked="f" coordsize="21600,21600" o:gfxdata="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">
               <v:fill on="f" focussize="0,0"/>
               <v:stroke on="f" weight="0.5pt"/>
               <v:imagedata o:title=""/>
@@ -8374,7 +8263,7 @@
   <w:docDefaults>
     <w:rPrDefault>
       <w:rPr>
-        <w:rFonts w:asciiTheme="minorHAnsi" w:hAnsiTheme="minorHAnsi" w:eastAsiaTheme="minorEastAsia" w:cstheme="minorBidi"/>
+        <w:rFonts w:ascii="Times New Roman" w:hAnsi="Times New Roman" w:eastAsia="宋体" w:cs="Times New Roman"/>
       </w:rPr>
     </w:rPrDefault>
   </w:docDefaults>
@@ -8398,7 +8287,7 @@
     <w:lsdException w:uiPriority="99" w:name="index 7"/>
     <w:lsdException w:uiPriority="99" w:name="index 8"/>
     <w:lsdException w:uiPriority="99" w:name="index 9"/>
-    <w:lsdException w:unhideWhenUsed="0" w:uiPriority="39" w:semiHidden="0" w:name="toc 1"/>
+    <w:lsdException w:qFormat="1" w:unhideWhenUsed="0" w:uiPriority="39" w:semiHidden="0" w:name="toc 1"/>
     <w:lsdException w:unhideWhenUsed="0" w:uiPriority="39" w:semiHidden="0" w:name="toc 2"/>
     <w:lsdException w:qFormat="1" w:unhideWhenUsed="0" w:uiPriority="39" w:semiHidden="0" w:name="toc 3"/>
     <w:lsdException w:uiPriority="39" w:name="toc 4"/>
@@ -8420,7 +8309,7 @@
     <w:lsdException w:uiPriority="99" w:name="footnote reference"/>
     <w:lsdException w:qFormat="1" w:uiPriority="99" w:name="annotation reference"/>
     <w:lsdException w:uiPriority="99" w:name="line number"/>
-    <w:lsdException w:unhideWhenUsed="0" w:uiPriority="0" w:semiHidden="0" w:name="page number"/>
+    <w:lsdException w:qFormat="1" w:unhideWhenUsed="0" w:uiPriority="0" w:semiHidden="0" w:name="page number"/>
     <w:lsdException w:uiPriority="99" w:name="endnote reference"/>
     <w:lsdException w:uiPriority="99" w:name="endnote text"/>
     <w:lsdException w:uiPriority="99" w:name="table of authorities"/>
@@ -8456,15 +8345,15 @@
     <w:lsdException w:qFormat="1" w:unhideWhenUsed="0" w:uiPriority="11" w:semiHidden="0" w:name="Subtitle"/>
     <w:lsdException w:uiPriority="99" w:name="Salutation"/>
     <w:lsdException w:uiPriority="99" w:name="Date"/>
-    <w:lsdException w:uiPriority="0" w:semiHidden="0" w:name="Body Text First Indent"/>
-    <w:lsdException w:uiPriority="99" w:name="Body Text First Indent 2"/>
+    <w:lsdException w:qFormat="1" w:uiPriority="0" w:semiHidden="0" w:name="Body Text First Indent"/>
+    <w:lsdException w:qFormat="1" w:uiPriority="99" w:name="Body Text First Indent 2"/>
     <w:lsdException w:uiPriority="99" w:name="Note Heading"/>
     <w:lsdException w:uiPriority="99" w:name="Body Text 2"/>
     <w:lsdException w:uiPriority="99" w:name="Body Text 3"/>
     <w:lsdException w:uiPriority="99" w:name="Body Text Indent 2"/>
     <w:lsdException w:uiPriority="99" w:name="Body Text Indent 3"/>
     <w:lsdException w:uiPriority="99" w:name="Block Text"/>
-    <w:lsdException w:unhideWhenUsed="0" w:uiPriority="99" w:semiHidden="0" w:name="Hyperlink"/>
+    <w:lsdException w:qFormat="1" w:unhideWhenUsed="0" w:uiPriority="99" w:semiHidden="0" w:name="Hyperlink"/>
     <w:lsdException w:uiPriority="99" w:name="FollowedHyperlink"/>
     <w:lsdException w:qFormat="1" w:unhideWhenUsed="0" w:uiPriority="22" w:semiHidden="0" w:name="Strong"/>
     <w:lsdException w:qFormat="1" w:unhideWhenUsed="0" w:uiPriority="20" w:semiHidden="0" w:name="Emphasis"/>
@@ -8527,7 +8416,7 @@
     <w:lsdException w:uiPriority="99" w:name="Table Web 2"/>
     <w:lsdException w:uiPriority="99" w:name="Table Web 3"/>
     <w:lsdException w:uiPriority="99" w:name="Balloon Text"/>
-    <w:lsdException w:unhideWhenUsed="0" w:uiPriority="59" w:semiHidden="0" w:name="Table Grid"/>
+    <w:lsdException w:qFormat="1" w:unhideWhenUsed="0" w:uiPriority="59" w:semiHidden="0" w:name="Table Grid"/>
     <w:lsdException w:uiPriority="99" w:name="Table Theme"/>
     <w:lsdException w:qFormat="1" w:unhideWhenUsed="0" w:uiPriority="99" w:name="Placeholder Text"/>
     <w:lsdException w:unhideWhenUsed="0" w:uiPriority="60" w:semiHidden="0" w:name="Light Shading"/>
@@ -9048,6 +8937,7 @@
     <w:name w:val="toc 1"/>
     <w:basedOn w:val="1"/>
     <w:next w:val="1"/>
+    <w:qFormat/>
     <w:uiPriority w:val="39"/>
     <w:pPr>
       <w:tabs>
@@ -9110,6 +9000,7 @@
     <w:basedOn w:val="14"/>
     <w:link w:val="37"/>
     <w:unhideWhenUsed/>
+    <w:qFormat/>
     <w:uiPriority w:val="0"/>
     <w:pPr>
       <w:ind w:firstLine="420" w:firstLineChars="100"/>
@@ -9121,6 +9012,7 @@
     <w:link w:val="51"/>
     <w:semiHidden/>
     <w:unhideWhenUsed/>
+    <w:qFormat/>
     <w:uiPriority w:val="99"/>
     <w:pPr>
       <w:spacing w:after="120"/>
@@ -9133,6 +9025,7 @@
   <w:style w:type="table" w:styleId="28">
     <w:name w:val="Table Grid"/>
     <w:basedOn w:val="27"/>
+    <w:qFormat/>
     <w:uiPriority w:val="59"/>
     <w:tblPr>
       <w:tblBorders>
@@ -9149,11 +9042,13 @@
   <w:style w:type="character" w:styleId="30">
     <w:name w:val="page number"/>
     <w:basedOn w:val="29"/>
+    <w:qFormat/>
     <w:uiPriority w:val="0"/>
   </w:style>
   <w:style w:type="character" w:styleId="31">
     <w:name w:val="Hyperlink"/>
     <w:basedOn w:val="29"/>
+    <w:qFormat/>
     <w:uiPriority w:val="99"/>
     <w:rPr>
       <w:color w:val="0000FF"/>
@@ -9177,6 +9072,7 @@
     <w:basedOn w:val="29"/>
     <w:link w:val="20"/>
     <w:semiHidden/>
+    <w:qFormat/>
     <w:uiPriority w:val="99"/>
     <w:rPr>
       <w:sz w:val="18"/>
@@ -9187,6 +9083,7 @@
     <w:name w:val="页脚 字符"/>
     <w:basedOn w:val="29"/>
     <w:link w:val="19"/>
+    <w:qFormat/>
     <w:uiPriority w:val="99"/>
     <w:rPr>
       <w:sz w:val="18"/>
@@ -9198,6 +9095,7 @@
     <w:basedOn w:val="29"/>
     <w:link w:val="15"/>
     <w:semiHidden/>
+    <w:qFormat/>
     <w:uiPriority w:val="0"/>
     <w:rPr>
       <w:rFonts w:ascii="Times New Roman" w:hAnsi="Times New Roman" w:eastAsia="宋体" w:cs="Times New Roman"/>
@@ -9664,6 +9562,7 @@
       <w:ind w:leftChars="0"/>
     </w:pPr>
     <w:rPr>
+      <w:rFonts w:asciiTheme="minorHAnsi" w:hAnsiTheme="minorHAnsi" w:eastAsiaTheme="minorEastAsia" w:cstheme="minorBidi"/>
       <w:sz w:val="20"/>
       <w:szCs w:val="20"/>
     </w:rPr>
@@ -9675,6 +9574,7 @@
       <w:ind w:leftChars="200"/>
     </w:pPr>
     <w:rPr>
+      <w:rFonts w:asciiTheme="minorHAnsi" w:hAnsiTheme="minorHAnsi" w:eastAsiaTheme="minorEastAsia" w:cstheme="minorBidi"/>
       <w:sz w:val="20"/>
       <w:szCs w:val="20"/>
     </w:rPr>
@@ -9686,6 +9586,7 @@
       <w:ind w:leftChars="400"/>
     </w:pPr>
     <w:rPr>
+      <w:rFonts w:asciiTheme="minorHAnsi" w:hAnsiTheme="minorHAnsi" w:eastAsiaTheme="minorEastAsia" w:cstheme="minorBidi"/>
       <w:sz w:val="20"/>
       <w:szCs w:val="20"/>
     </w:rPr>

</xml_diff>